<commit_message>
Merapihkan Dan Menambahakan Pengertian Analisis
</commit_message>
<xml_diff>
--- a/Analisis Sistem.docx
+++ b/Analisis Sistem.docx
@@ -141,6 +141,7 @@
           <w:color w:val="000000" w:themeColor="text1"/>
           <w:sz w:val="24"/>
           <w:szCs w:val="24"/>
+          <w:lang w:val="id-ID" w:eastAsia="id-ID"/>
         </w:rPr>
         <w:drawing>
           <wp:inline distT="0" distB="0" distL="0" distR="0" wp14:anchorId="276B41AA" wp14:editId="58C2ED99">
@@ -648,6 +649,79 @@
     <w:p>
       <w:pPr>
         <w:pStyle w:val="ListParagraph"/>
+        <w:spacing w:line="360" w:lineRule="auto"/>
+        <w:ind w:firstLine="720"/>
+        <w:jc w:val="both"/>
+        <w:rPr>
+          <w:rFonts w:ascii="Times New Roman" w:hAnsi="Times New Roman" w:cs="Times New Roman"/>
+          <w:sz w:val="24"/>
+        </w:rPr>
+      </w:pPr>
+      <w:r>
+        <w:rPr>
+          <w:rFonts w:ascii="Times New Roman" w:hAnsi="Times New Roman" w:cs="Times New Roman"/>
+          <w:sz w:val="24"/>
+          <w:lang w:val="sv-SE"/>
+        </w:rPr>
+        <w:t xml:space="preserve">Analisis merupakan sebuah aktivitas yang terdiri dari serangkaian kegiatan seperti memilah, mengolah, dan membedah data yang akan dikelompokkan kembali menurut kriteria tertentu sehingga dapat di tarik subuah kesimpulan. </w:t>
+      </w:r>
+      <w:r>
+        <w:rPr>
+          <w:rFonts w:ascii="Times New Roman" w:hAnsi="Times New Roman" w:cs="Times New Roman"/>
+          <w:sz w:val="24"/>
+        </w:rPr>
+        <w:t>Analisis dapat diartikan juga sebagai usaha dalam menga</w:t>
+      </w:r>
+      <w:r>
+        <w:rPr>
+          <w:rFonts w:ascii="Times New Roman" w:hAnsi="Times New Roman" w:cs="Times New Roman"/>
+          <w:sz w:val="24"/>
+          <w:lang w:val="id-ID"/>
+        </w:rPr>
+        <w:t>m</w:t>
+      </w:r>
+      <w:r>
+        <w:rPr>
+          <w:rFonts w:ascii="Times New Roman" w:hAnsi="Times New Roman" w:cs="Times New Roman"/>
+          <w:sz w:val="24"/>
+        </w:rPr>
+        <w:t>ati s</w:t>
+      </w:r>
+      <w:r>
+        <w:rPr>
+          <w:rFonts w:ascii="Times New Roman" w:hAnsi="Times New Roman" w:cs="Times New Roman"/>
+          <w:sz w:val="24"/>
+          <w:lang w:val="id-ID"/>
+        </w:rPr>
+        <w:t>es</w:t>
+      </w:r>
+      <w:bookmarkStart w:id="0" w:name="_GoBack"/>
+      <w:bookmarkEnd w:id="0"/>
+      <w:r>
+        <w:rPr>
+          <w:rFonts w:ascii="Times New Roman" w:hAnsi="Times New Roman" w:cs="Times New Roman"/>
+          <w:sz w:val="24"/>
+        </w:rPr>
+        <w:t>uatu secara lebih mendalam untuk dikaji lebih lanjut.</w:t>
+      </w:r>
+    </w:p>
+    <w:p>
+      <w:pPr>
+        <w:pStyle w:val="ListParagraph"/>
+        <w:spacing w:line="360" w:lineRule="auto"/>
+        <w:ind w:left="644"/>
+        <w:rPr>
+          <w:rFonts w:ascii="Times New Roman" w:hAnsi="Times New Roman" w:cs="Times New Roman"/>
+          <w:b/>
+          <w:color w:val="000000" w:themeColor="text1"/>
+          <w:sz w:val="24"/>
+          <w:szCs w:val="24"/>
+        </w:rPr>
+      </w:pPr>
+    </w:p>
+    <w:p>
+      <w:pPr>
+        <w:pStyle w:val="ListParagraph"/>
         <w:numPr>
           <w:ilvl w:val="0"/>
           <w:numId w:val="18"/>
@@ -679,6 +753,7 @@
         <w:pStyle w:val="ListParagraph"/>
         <w:spacing w:line="360" w:lineRule="auto"/>
         <w:ind w:left="709" w:firstLine="720"/>
+        <w:jc w:val="both"/>
         <w:rPr>
           <w:rFonts w:ascii="Times New Roman" w:hAnsi="Times New Roman" w:cs="Times New Roman"/>
           <w:color w:val="000000" w:themeColor="text1"/>
@@ -707,8 +782,6 @@
         </w:rPr>
         <w:t>h ”sistem” berasal dari bahasa L</w:t>
       </w:r>
-      <w:bookmarkStart w:id="0" w:name="_GoBack"/>
-      <w:bookmarkEnd w:id="0"/>
       <w:r>
         <w:rPr>
           <w:rFonts w:ascii="Times New Roman" w:hAnsi="Times New Roman" w:cs="Times New Roman"/>
@@ -778,6 +851,7 @@
         <w:pStyle w:val="ListParagraph"/>
         <w:spacing w:line="360" w:lineRule="auto"/>
         <w:ind w:firstLine="709"/>
+        <w:jc w:val="both"/>
         <w:rPr>
           <w:rFonts w:ascii="Times New Roman" w:hAnsi="Times New Roman" w:cs="Times New Roman"/>
           <w:color w:val="000000" w:themeColor="text1"/>

</xml_diff>